<commit_message>
ALLES GEMAAKT KT 1 AF, SANTINO WAAROM KAPOT MAKEN ALTIJD
</commit_message>
<xml_diff>
--- a/Documentatie/Kerntaak-1/1.1.1 interview/2017-02-22_Interview_V1.0.docx
+++ b/Documentatie/Kerntaak-1/1.1.1 interview/2017-02-22_Interview_V1.0.docx
@@ -1,6 +1,6 @@
 
 <file path=word/document.xml><?xml version="1.0" encoding="utf-8"?>
-<w:document xmlns:wpc="http://schemas.microsoft.com/office/word/2010/wordprocessingCanvas" xmlns:mc="http://schemas.openxmlformats.org/markup-compatibility/2006" xmlns:o="urn:schemas-microsoft-com:office:office" xmlns:r="http://schemas.openxmlformats.org/officeDocument/2006/relationships" xmlns:m="http://schemas.openxmlformats.org/officeDocument/2006/math" xmlns:v="urn:schemas-microsoft-com:vml" xmlns:wp14="http://schemas.microsoft.com/office/word/2010/wordprocessingDrawing" xmlns:wp="http://schemas.openxmlformats.org/drawingml/2006/wordprocessingDrawing" xmlns:w10="urn:schemas-microsoft-com:office:word" xmlns:w="http://schemas.openxmlformats.org/wordprocessingml/2006/main" xmlns:w14="http://schemas.microsoft.com/office/word/2010/wordml" xmlns:w15="http://schemas.microsoft.com/office/word/2012/wordml" xmlns:wpg="http://schemas.microsoft.com/office/word/2010/wordprocessingGroup" xmlns:wpi="http://schemas.microsoft.com/office/word/2010/wordprocessingInk" xmlns:wne="http://schemas.microsoft.com/office/word/2006/wordml" xmlns:wps="http://schemas.microsoft.com/office/word/2010/wordprocessingShape" mc:Ignorable="w14 w15 wp14">
+<w:document xmlns:wpc="http://schemas.microsoft.com/office/word/2010/wordprocessingCanvas" xmlns:cx="http://schemas.microsoft.com/office/drawing/2014/chartex" xmlns:cx1="http://schemas.microsoft.com/office/drawing/2015/9/8/chartex" xmlns:cx2="http://schemas.microsoft.com/office/drawing/2015/10/21/chartex" xmlns:mc="http://schemas.openxmlformats.org/markup-compatibility/2006" xmlns:o="urn:schemas-microsoft-com:office:office" xmlns:r="http://schemas.openxmlformats.org/officeDocument/2006/relationships" xmlns:m="http://schemas.openxmlformats.org/officeDocument/2006/math" xmlns:v="urn:schemas-microsoft-com:vml" xmlns:wp14="http://schemas.microsoft.com/office/word/2010/wordprocessingDrawing" xmlns:wp="http://schemas.openxmlformats.org/drawingml/2006/wordprocessingDrawing" xmlns:w10="urn:schemas-microsoft-com:office:word" xmlns:w="http://schemas.openxmlformats.org/wordprocessingml/2006/main" xmlns:w14="http://schemas.microsoft.com/office/word/2010/wordml" xmlns:w15="http://schemas.microsoft.com/office/word/2012/wordml" xmlns:w16se="http://schemas.microsoft.com/office/word/2015/wordml/symex" xmlns:wpg="http://schemas.microsoft.com/office/word/2010/wordprocessingGroup" xmlns:wpi="http://schemas.microsoft.com/office/word/2010/wordprocessingInk" xmlns:wne="http://schemas.microsoft.com/office/word/2006/wordml" xmlns:wps="http://schemas.microsoft.com/office/word/2010/wordprocessingShape" mc:Ignorable="w14 w15 w16se wp14">
   <w:body>
     <w:sdt>
       <w:sdtPr>
@@ -84,7 +84,20 @@
                                     <w:lang w:val="en-US"/>
                                   </w:rPr>
                                   <w:br/>
-                                  <w:t>Klas: RIO4-APO3A</w:t>
+                                </w:r>
+                                <w:proofErr w:type="spellStart"/>
+                                <w:r>
+                                  <w:rPr>
+                                    <w:lang w:val="en-US"/>
+                                  </w:rPr>
+                                  <w:t>Klas</w:t>
+                                </w:r>
+                                <w:proofErr w:type="spellEnd"/>
+                                <w:r>
+                                  <w:rPr>
+                                    <w:lang w:val="en-US"/>
+                                  </w:rPr>
+                                  <w:t>: RIO4-APO3A</w:t>
                                 </w:r>
                                 <w:r>
                                   <w:rPr>
@@ -92,11 +105,19 @@
                                   </w:rPr>
                                   <w:br/>
                                 </w:r>
+                                <w:proofErr w:type="spellStart"/>
                                 <w:r>
                                   <w:rPr>
                                     <w:lang w:val="en-US"/>
                                   </w:rPr>
-                                  <w:t>Examencasus: 9</w:t>
+                                  <w:t>Examencasus</w:t>
+                                </w:r>
+                                <w:proofErr w:type="spellEnd"/>
+                                <w:r>
+                                  <w:rPr>
+                                    <w:lang w:val="en-US"/>
+                                  </w:rPr>
+                                  <w:t>: 9</w:t>
                                 </w:r>
                               </w:p>
                               <w:p>
@@ -126,7 +147,7 @@
                   </wp:anchor>
                 </w:drawing>
               </mc:Choice>
-              <mc:Fallback xmlns:cx="http://schemas.microsoft.com/office/drawing/2014/chartex" xmlns:cx1="http://schemas.microsoft.com/office/drawing/2015/9/8/chartex" xmlns:cx2="http://schemas.microsoft.com/office/drawing/2015/10/21/chartex" xmlns:w16se="http://schemas.microsoft.com/office/word/2015/wordml/symex">
+              <mc:Fallback>
                 <w:pict>
                   <v:shapetype w14:anchorId="5932562D" id="_x0000_t202" coordsize="21600,21600" o:spt="202" path="m,l,21600r21600,l21600,xe">
                     <v:stroke joinstyle="miter"/>
@@ -221,7 +242,7 @@
                             <w:txbxContent>
                               <w:p>
                                 <w:pPr>
-                                  <w:pStyle w:val="NoSpacing"/>
+                                  <w:pStyle w:val="Geenafstand"/>
                                   <w:spacing w:before="40" w:after="560" w:line="216" w:lineRule="auto"/>
                                   <w:rPr>
                                     <w:color w:val="5B9BD5" w:themeColor="accent1"/>
@@ -281,7 +302,7 @@
                                 <w:sdtContent>
                                   <w:p>
                                     <w:pPr>
-                                      <w:pStyle w:val="NoSpacing"/>
+                                      <w:pStyle w:val="Geenafstand"/>
                                       <w:spacing w:before="40" w:after="40"/>
                                       <w:rPr>
                                         <w:caps/>
@@ -319,7 +340,7 @@
                                 <w:sdtContent>
                                   <w:p>
                                     <w:pPr>
-                                      <w:pStyle w:val="NoSpacing"/>
+                                      <w:pStyle w:val="Geenafstand"/>
                                       <w:spacing w:before="80" w:after="40"/>
                                       <w:rPr>
                                         <w:caps/>
@@ -358,7 +379,7 @@
                   </wp:anchor>
                 </w:drawing>
               </mc:Choice>
-              <mc:Fallback xmlns:cx="http://schemas.microsoft.com/office/drawing/2014/chartex" xmlns:cx1="http://schemas.microsoft.com/office/drawing/2015/9/8/chartex" xmlns:cx2="http://schemas.microsoft.com/office/drawing/2015/10/21/chartex" xmlns:w16se="http://schemas.microsoft.com/office/word/2015/wordml/symex">
+              <mc:Fallback>
                 <w:pict>
                   <v:shape w14:anchorId="380A66FC" id="Tekstvak 131" o:spid="_x0000_s1027" type="#_x0000_t202" style="position:absolute;margin-left:34.75pt;margin-top:400.8pt;width:369pt;height:203.4pt;z-index:251660288;visibility:visible;mso-wrap-style:square;mso-width-percent:790;mso-height-percent:0;mso-wrap-distance-left:14.4pt;mso-wrap-distance-top:0;mso-wrap-distance-right:14.4pt;mso-wrap-distance-bottom:0;mso-position-horizontal:absolute;mso-position-horizontal-relative:margin;mso-position-vertical:absolute;mso-position-vertical-relative:page;mso-width-percent:790;mso-height-percent:0;mso-width-relative:margin;mso-height-relative:page;v-text-anchor:top" o:gfxdata="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" filled="f" stroked="f" strokeweight=".5pt">
                     <v:textbox inset="0,0,0,0">
@@ -579,7 +600,7 @@
                                 <w:sdtContent>
                                   <w:p>
                                     <w:pPr>
-                                      <w:pStyle w:val="NoSpacing"/>
+                                      <w:pStyle w:val="Geenafstand"/>
                                       <w:jc w:val="right"/>
                                       <w:rPr>
                                         <w:color w:val="FFFFFF" w:themeColor="background1"/>
@@ -617,7 +638,7 @@
                   </wp:anchor>
                 </w:drawing>
               </mc:Choice>
-              <mc:Fallback xmlns:cx="http://schemas.microsoft.com/office/drawing/2014/chartex" xmlns:cx1="http://schemas.microsoft.com/office/drawing/2015/9/8/chartex" xmlns:cx2="http://schemas.microsoft.com/office/drawing/2015/10/21/chartex" xmlns:w16se="http://schemas.microsoft.com/office/word/2015/wordml/symex">
+              <mc:Fallback>
                 <w:pict>
                   <v:rect w14:anchorId="48EE337F" id="Rechthoek 132" o:spid="_x0000_s1028" style="position:absolute;margin-left:-4.4pt;margin-top:0;width:46.8pt;height:77.75pt;z-index:251659264;visibility:visible;mso-wrap-style:square;mso-width-percent:76;mso-height-percent:98;mso-top-percent:23;mso-wrap-distance-left:9pt;mso-wrap-distance-top:0;mso-wrap-distance-right:9pt;mso-wrap-distance-bottom:0;mso-position-horizontal:right;mso-position-horizontal-relative:margin;mso-position-vertical-relative:page;mso-width-percent:76;mso-height-percent:98;mso-top-percent:23;mso-width-relative:page;mso-height-relative:page;v-text-anchor:bottom" o:gfxdata="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" fillcolor="#5b9bd5 [3204]" stroked="f" strokeweight="1pt">
                     <v:path arrowok="t"/>
@@ -701,7 +722,7 @@
       <w:sdtContent>
         <w:p>
           <w:pPr>
-            <w:pStyle w:val="TOCHeading"/>
+            <w:pStyle w:val="Kopvaninhoudsopgave"/>
           </w:pPr>
           <w:r>
             <w:rPr>
@@ -709,10 +730,12 @@
             </w:rPr>
             <w:t>Inhoudsopgave</w:t>
           </w:r>
+          <w:bookmarkStart w:id="0" w:name="_GoBack"/>
+          <w:bookmarkEnd w:id="0"/>
         </w:p>
         <w:p>
           <w:pPr>
-            <w:pStyle w:val="TOC1"/>
+            <w:pStyle w:val="Inhopg1"/>
             <w:tabs>
               <w:tab w:val="right" w:leader="dot" w:pos="9062"/>
             </w:tabs>
@@ -731,7 +754,7 @@
           <w:r>
             <w:fldChar w:fldCharType="separate"/>
           </w:r>
-          <w:hyperlink w:anchor="_Toc475526414" w:history="1">
+          <w:hyperlink w:anchor="_Toc475696151" w:history="1">
             <w:r>
               <w:rPr>
                 <w:rStyle w:val="Hyperlink"/>
@@ -758,7 +781,7 @@
                 <w:noProof/>
                 <w:webHidden/>
               </w:rPr>
-              <w:instrText xml:space="preserve"> PAGEREF _Toc475526414 \h </w:instrText>
+              <w:instrText xml:space="preserve"> PAGEREF _Toc475696151 \h </w:instrText>
             </w:r>
             <w:r>
               <w:rPr>
@@ -791,7 +814,7 @@
         </w:p>
         <w:p>
           <w:pPr>
-            <w:pStyle w:val="TOC1"/>
+            <w:pStyle w:val="Inhopg1"/>
             <w:tabs>
               <w:tab w:val="right" w:leader="dot" w:pos="9062"/>
             </w:tabs>
@@ -801,13 +824,13 @@
               <w:lang w:val="nl-NL" w:eastAsia="nl-NL"/>
             </w:rPr>
           </w:pPr>
-          <w:hyperlink w:anchor="_Toc475526415" w:history="1">
+          <w:hyperlink w:anchor="_Toc475696152" w:history="1">
             <w:r>
               <w:rPr>
                 <w:rStyle w:val="Hyperlink"/>
                 <w:noProof/>
               </w:rPr>
-              <w:t>Vragen &amp; antwoorden</w:t>
+              <w:t>Introductie</w:t>
             </w:r>
             <w:r>
               <w:rPr>
@@ -828,7 +851,7 @@
                 <w:noProof/>
                 <w:webHidden/>
               </w:rPr>
-              <w:instrText xml:space="preserve"> PAGEREF _Toc475526415 \h </w:instrText>
+              <w:instrText xml:space="preserve"> PAGEREF _Toc475696152 \h </w:instrText>
             </w:r>
             <w:r>
               <w:rPr>
@@ -848,7 +871,7 @@
                 <w:noProof/>
                 <w:webHidden/>
               </w:rPr>
-              <w:t>4</w:t>
+              <w:t>3</w:t>
             </w:r>
             <w:r>
               <w:rPr>
@@ -861,7 +884,7 @@
         </w:p>
         <w:p>
           <w:pPr>
-            <w:pStyle w:val="TOC1"/>
+            <w:pStyle w:val="Inhopg1"/>
             <w:tabs>
               <w:tab w:val="right" w:leader="dot" w:pos="9062"/>
             </w:tabs>
@@ -871,7 +894,77 @@
               <w:lang w:val="nl-NL" w:eastAsia="nl-NL"/>
             </w:rPr>
           </w:pPr>
-          <w:hyperlink w:anchor="_Toc475526416" w:history="1">
+          <w:hyperlink w:anchor="_Toc475696153" w:history="1">
+            <w:r>
+              <w:rPr>
+                <w:rStyle w:val="Hyperlink"/>
+                <w:noProof/>
+              </w:rPr>
+              <w:t>Vragen &amp; antwoorden</w:t>
+            </w:r>
+            <w:r>
+              <w:rPr>
+                <w:noProof/>
+                <w:webHidden/>
+              </w:rPr>
+              <w:tab/>
+            </w:r>
+            <w:r>
+              <w:rPr>
+                <w:noProof/>
+                <w:webHidden/>
+              </w:rPr>
+              <w:fldChar w:fldCharType="begin"/>
+            </w:r>
+            <w:r>
+              <w:rPr>
+                <w:noProof/>
+                <w:webHidden/>
+              </w:rPr>
+              <w:instrText xml:space="preserve"> PAGEREF _Toc475696153 \h </w:instrText>
+            </w:r>
+            <w:r>
+              <w:rPr>
+                <w:noProof/>
+                <w:webHidden/>
+              </w:rPr>
+            </w:r>
+            <w:r>
+              <w:rPr>
+                <w:noProof/>
+                <w:webHidden/>
+              </w:rPr>
+              <w:fldChar w:fldCharType="separate"/>
+            </w:r>
+            <w:r>
+              <w:rPr>
+                <w:noProof/>
+                <w:webHidden/>
+              </w:rPr>
+              <w:t>4</w:t>
+            </w:r>
+            <w:r>
+              <w:rPr>
+                <w:noProof/>
+                <w:webHidden/>
+              </w:rPr>
+              <w:fldChar w:fldCharType="end"/>
+            </w:r>
+          </w:hyperlink>
+        </w:p>
+        <w:p>
+          <w:pPr>
+            <w:pStyle w:val="Inhopg1"/>
+            <w:tabs>
+              <w:tab w:val="right" w:leader="dot" w:pos="9062"/>
+            </w:tabs>
+            <w:rPr>
+              <w:rFonts w:cstheme="minorBidi"/>
+              <w:noProof/>
+              <w:lang w:val="nl-NL" w:eastAsia="nl-NL"/>
+            </w:rPr>
+          </w:pPr>
+          <w:hyperlink w:anchor="_Toc475696154" w:history="1">
             <w:r>
               <w:rPr>
                 <w:rStyle w:val="Hyperlink"/>
@@ -898,7 +991,7 @@
                 <w:noProof/>
                 <w:webHidden/>
               </w:rPr>
-              <w:instrText xml:space="preserve"> PAGEREF _Toc475526416 \h </w:instrText>
+              <w:instrText xml:space="preserve"> PAGEREF _Toc475696154 \h </w:instrText>
             </w:r>
             <w:r>
               <w:rPr>
@@ -948,24 +1041,40 @@
     </w:p>
     <w:p>
       <w:pPr>
-        <w:pStyle w:val="Heading1"/>
+        <w:pStyle w:val="Kop1"/>
       </w:pPr>
-      <w:bookmarkStart w:id="0" w:name="_Toc475526414"/>
+      <w:bookmarkStart w:id="1" w:name="_Toc475696151"/>
       <w:r>
         <w:lastRenderedPageBreak/>
         <w:t>Inleiding</w:t>
       </w:r>
-      <w:bookmarkEnd w:id="0"/>
-    </w:p>
-    <w:p>
-      <w:r>
-        <w:t xml:space="preserve">In dit document wordt er beschreven hoe het interview met E-division is gegaan en wat er allemaal besproken is. </w:t>
+      <w:bookmarkEnd w:id="1"/>
+    </w:p>
+    <w:p>
+      <w:r>
+        <w:t>In dit document wordt er beschreven hoe het interview met E-</w:t>
+      </w:r>
+      <w:proofErr w:type="spellStart"/>
+      <w:r>
+        <w:t>division</w:t>
+      </w:r>
+      <w:proofErr w:type="spellEnd"/>
+      <w:r>
+        <w:t xml:space="preserve"> is gegaan en wat er allemaal besproken is. </w:t>
       </w:r>
       <w:r>
         <w:t>Er</w:t>
       </w:r>
       <w:r>
-        <w:t xml:space="preserve"> wordt vooral behandeld wat E-division is, wie dat </w:t>
+        <w:t xml:space="preserve"> wordt vooral behandeld wat E-</w:t>
+      </w:r>
+      <w:proofErr w:type="spellStart"/>
+      <w:r>
+        <w:t>division</w:t>
+      </w:r>
+      <w:proofErr w:type="spellEnd"/>
+      <w:r>
+        <w:t xml:space="preserve"> is, wie dat </w:t>
       </w:r>
       <w:r>
         <w:t>erachter</w:t>
@@ -973,32 +1082,31 @@
       <w:r>
         <w:t xml:space="preserve"> zitten en wat ze willen bereiken met dit project. </w:t>
       </w:r>
-      <w:r>
-        <w:br w:type="column"/>
-      </w:r>
-      <w:bookmarkStart w:id="1" w:name="_Toc474749719"/>
-      <w:r>
-        <w:rPr>
-          <w:rStyle w:val="Heading1Char"/>
-        </w:rPr>
+    </w:p>
+    <w:p>
+      <w:r>
+        <w:br w:type="page"/>
+      </w:r>
+    </w:p>
+    <w:p>
+      <w:pPr>
+        <w:pStyle w:val="Kop1"/>
+      </w:pPr>
+      <w:bookmarkStart w:id="2" w:name="_Toc475696152"/>
+      <w:r>
         <w:lastRenderedPageBreak/>
         <w:t>Introductie</w:t>
       </w:r>
-      <w:bookmarkEnd w:id="1"/>
+      <w:bookmarkEnd w:id="2"/>
     </w:p>
     <w:p>
       <w:r>
         <w:t>Onderwerp: E-Division App</w:t>
       </w:r>
-      <w:r>
-        <w:br/>
-        <w:t>Datum</w:t>
-      </w:r>
-      <w:r>
-        <w:t xml:space="preserve"> van het plaatsgevonden interview</w:t>
-      </w:r>
-      <w:r>
-        <w:t>: 10-02-2017</w:t>
+    </w:p>
+    <w:p>
+      <w:r>
+        <w:t>Datum van het plaatsgevonden interview: 10-02-2017</w:t>
       </w:r>
     </w:p>
     <w:p/>
@@ -1042,9 +1150,11 @@
       <w:r>
         <w:t xml:space="preserve"> en dit is </w:t>
       </w:r>
+      <w:proofErr w:type="spellStart"/>
       <w:r>
         <w:t>Santino</w:t>
       </w:r>
+      <w:proofErr w:type="spellEnd"/>
       <w:r>
         <w:t xml:space="preserve"> mijn klasgenoot</w:t>
       </w:r>
@@ -1066,13 +1176,13 @@
     </w:p>
     <w:p>
       <w:pPr>
-        <w:pStyle w:val="Heading1"/>
+        <w:pStyle w:val="Kop1"/>
       </w:pPr>
       <w:r>
         <w:br w:type="column"/>
       </w:r>
-      <w:bookmarkStart w:id="2" w:name="_Toc474749720"/>
-      <w:bookmarkStart w:id="3" w:name="_Toc475526415"/>
+      <w:bookmarkStart w:id="3" w:name="_Toc474749720"/>
+      <w:bookmarkStart w:id="4" w:name="_Toc475696153"/>
       <w:r>
         <w:lastRenderedPageBreak/>
         <w:t>Vragen &amp; a</w:t>
@@ -1080,8 +1190,8 @@
       <w:r>
         <w:t>ntwoorden</w:t>
       </w:r>
-      <w:bookmarkEnd w:id="2"/>
       <w:bookmarkEnd w:id="3"/>
+      <w:bookmarkEnd w:id="4"/>
     </w:p>
     <w:p/>
     <w:p>
@@ -1095,11 +1205,33 @@
           <w:i/>
         </w:rPr>
       </w:pPr>
-      <w:r>
-        <w:rPr>
-          <w:i/>
-        </w:rPr>
-        <w:t>Renaldeau van den Worm en Marina van Helvoort.</w:t>
+      <w:proofErr w:type="spellStart"/>
+      <w:r>
+        <w:rPr>
+          <w:i/>
+        </w:rPr>
+        <w:t>Renaldeau</w:t>
+      </w:r>
+      <w:proofErr w:type="spellEnd"/>
+      <w:r>
+        <w:rPr>
+          <w:i/>
+        </w:rPr>
+        <w:t xml:space="preserve"> van den Worm en Marina van </w:t>
+      </w:r>
+      <w:proofErr w:type="spellStart"/>
+      <w:r>
+        <w:rPr>
+          <w:i/>
+        </w:rPr>
+        <w:t>Helvoort</w:t>
+      </w:r>
+      <w:proofErr w:type="spellEnd"/>
+      <w:r>
+        <w:rPr>
+          <w:i/>
+        </w:rPr>
+        <w:t>.</w:t>
       </w:r>
     </w:p>
     <w:p/>
@@ -1224,9 +1356,11 @@
       <w:r>
         <w:t xml:space="preserve"> en </w:t>
       </w:r>
+      <w:proofErr w:type="spellStart"/>
       <w:r>
         <w:t>Santino</w:t>
       </w:r>
+      <w:proofErr w:type="spellEnd"/>
       <w:r>
         <w:t>) de app voor Windows P</w:t>
       </w:r>
@@ -1269,7 +1403,21 @@
         <w:rPr>
           <w:i/>
         </w:rPr>
-        <w:t>Particulieren, zakelijke en automotive klanten.</w:t>
+        <w:t xml:space="preserve">Particulieren, zakelijke en </w:t>
+      </w:r>
+      <w:proofErr w:type="spellStart"/>
+      <w:r>
+        <w:rPr>
+          <w:i/>
+        </w:rPr>
+        <w:t>automotive</w:t>
+      </w:r>
+      <w:proofErr w:type="spellEnd"/>
+      <w:r>
+        <w:rPr>
+          <w:i/>
+        </w:rPr>
+        <w:t xml:space="preserve"> klanten.</w:t>
       </w:r>
     </w:p>
     <w:p/>
@@ -1447,8 +1595,6 @@
           <w:i/>
         </w:rPr>
       </w:pPr>
-      <w:bookmarkStart w:id="4" w:name="_GoBack"/>
-      <w:bookmarkEnd w:id="4"/>
       <w:r>
         <w:rPr>
           <w:i/>
@@ -1458,9 +1604,9 @@
     </w:p>
     <w:p>
       <w:pPr>
-        <w:pStyle w:val="Heading1"/>
+        <w:pStyle w:val="Kop1"/>
       </w:pPr>
-      <w:bookmarkStart w:id="5" w:name="_Toc475526416"/>
+      <w:bookmarkStart w:id="5" w:name="_Toc475696154"/>
       <w:r>
         <w:t>Revisie</w:t>
       </w:r>
@@ -1468,7 +1614,7 @@
     </w:p>
     <w:tbl>
       <w:tblPr>
-        <w:tblStyle w:val="MediumShading2-Accent5"/>
+        <w:tblStyle w:val="Gemiddeldearcering2-accent5"/>
         <w:tblW w:w="5000" w:type="pct"/>
         <w:tblLook w:val="0660" w:firstRow="1" w:lastRow="1" w:firstColumn="0" w:lastColumn="0" w:noHBand="1" w:noVBand="1"/>
       </w:tblPr>
@@ -1607,9 +1753,19 @@
             </w:tcBorders>
           </w:tcPr>
           <w:p>
-            <w:r>
-              <w:t>Santino Bonora</w:t>
-            </w:r>
+            <w:proofErr w:type="spellStart"/>
+            <w:r>
+              <w:t>Santino</w:t>
+            </w:r>
+            <w:proofErr w:type="spellEnd"/>
+            <w:r>
+              <w:t xml:space="preserve"> </w:t>
+            </w:r>
+            <w:proofErr w:type="spellStart"/>
+            <w:r>
+              <w:t>Bonora</w:t>
+            </w:r>
+            <w:proofErr w:type="spellEnd"/>
           </w:p>
         </w:tc>
         <w:tc>
@@ -1665,9 +1821,19 @@
             </w:tcBorders>
           </w:tcPr>
           <w:p>
-            <w:r>
-              <w:t>Santino Bonora</w:t>
-            </w:r>
+            <w:proofErr w:type="spellStart"/>
+            <w:r>
+              <w:t>Santino</w:t>
+            </w:r>
+            <w:proofErr w:type="spellEnd"/>
+            <w:r>
+              <w:t xml:space="preserve"> </w:t>
+            </w:r>
+            <w:proofErr w:type="spellStart"/>
+            <w:r>
+              <w:t>Bonora</w:t>
+            </w:r>
+            <w:proofErr w:type="spellEnd"/>
           </w:p>
         </w:tc>
         <w:tc>
@@ -1721,9 +1887,19 @@
             </w:tcBorders>
           </w:tcPr>
           <w:p>
-            <w:r>
-              <w:t>Santino Bonora</w:t>
-            </w:r>
+            <w:proofErr w:type="spellStart"/>
+            <w:r>
+              <w:t>Santino</w:t>
+            </w:r>
+            <w:proofErr w:type="spellEnd"/>
+            <w:r>
+              <w:t xml:space="preserve"> </w:t>
+            </w:r>
+            <w:proofErr w:type="spellStart"/>
+            <w:r>
+              <w:t>Bonora</w:t>
+            </w:r>
+            <w:proofErr w:type="spellEnd"/>
           </w:p>
         </w:tc>
         <w:tc>
@@ -1806,7 +1982,7 @@
     <w:p/>
     <w:p>
       <w:pPr>
-        <w:pStyle w:val="Heading1"/>
+        <w:pStyle w:val="Kop1"/>
       </w:pPr>
       <w:r>
         <w:t xml:space="preserve"> </w:t>
@@ -1814,7 +1990,7 @@
     </w:p>
     <w:p>
       <w:pPr>
-        <w:pStyle w:val="Heading1"/>
+        <w:pStyle w:val="Kop1"/>
       </w:pPr>
     </w:p>
     <w:sectPr>
@@ -1831,7 +2007,7 @@
 </file>
 
 <file path=word/endnotes.xml><?xml version="1.0" encoding="utf-8"?>
-<w:endnotes xmlns:wpc="http://schemas.microsoft.com/office/word/2010/wordprocessingCanvas" xmlns:mc="http://schemas.openxmlformats.org/markup-compatibility/2006" xmlns:o="urn:schemas-microsoft-com:office:office" xmlns:r="http://schemas.openxmlformats.org/officeDocument/2006/relationships" xmlns:m="http://schemas.openxmlformats.org/officeDocument/2006/math" xmlns:v="urn:schemas-microsoft-com:vml" xmlns:wp14="http://schemas.microsoft.com/office/word/2010/wordprocessingDrawing" xmlns:wp="http://schemas.openxmlformats.org/drawingml/2006/wordprocessingDrawing" xmlns:w10="urn:schemas-microsoft-com:office:word" xmlns:w="http://schemas.openxmlformats.org/wordprocessingml/2006/main" xmlns:w14="http://schemas.microsoft.com/office/word/2010/wordml" xmlns:w15="http://schemas.microsoft.com/office/word/2012/wordml" xmlns:wpg="http://schemas.microsoft.com/office/word/2010/wordprocessingGroup" xmlns:wpi="http://schemas.microsoft.com/office/word/2010/wordprocessingInk" xmlns:wne="http://schemas.microsoft.com/office/word/2006/wordml" xmlns:wps="http://schemas.microsoft.com/office/word/2010/wordprocessingShape" mc:Ignorable="w14 w15 wp14">
+<w:endnotes xmlns:wpc="http://schemas.microsoft.com/office/word/2010/wordprocessingCanvas" xmlns:cx="http://schemas.microsoft.com/office/drawing/2014/chartex" xmlns:cx1="http://schemas.microsoft.com/office/drawing/2015/9/8/chartex" xmlns:cx2="http://schemas.microsoft.com/office/drawing/2015/10/21/chartex" xmlns:mc="http://schemas.openxmlformats.org/markup-compatibility/2006" xmlns:o="urn:schemas-microsoft-com:office:office" xmlns:r="http://schemas.openxmlformats.org/officeDocument/2006/relationships" xmlns:m="http://schemas.openxmlformats.org/officeDocument/2006/math" xmlns:v="urn:schemas-microsoft-com:vml" xmlns:wp14="http://schemas.microsoft.com/office/word/2010/wordprocessingDrawing" xmlns:wp="http://schemas.openxmlformats.org/drawingml/2006/wordprocessingDrawing" xmlns:w10="urn:schemas-microsoft-com:office:word" xmlns:w="http://schemas.openxmlformats.org/wordprocessingml/2006/main" xmlns:w14="http://schemas.microsoft.com/office/word/2010/wordml" xmlns:w15="http://schemas.microsoft.com/office/word/2012/wordml" xmlns:w16se="http://schemas.microsoft.com/office/word/2015/wordml/symex" xmlns:wpg="http://schemas.microsoft.com/office/word/2010/wordprocessingGroup" xmlns:wpi="http://schemas.microsoft.com/office/word/2010/wordprocessingInk" xmlns:wne="http://schemas.microsoft.com/office/word/2006/wordml" xmlns:wps="http://schemas.microsoft.com/office/word/2010/wordprocessingShape" mc:Ignorable="w14 w15 w16se wp14">
   <w:endnote w:type="separator" w:id="-1">
     <w:p>
       <w:pPr>
@@ -1856,7 +2032,7 @@
 </file>
 
 <file path=word/footer1.xml><?xml version="1.0" encoding="utf-8"?>
-<w:ftr xmlns:wpc="http://schemas.microsoft.com/office/word/2010/wordprocessingCanvas" xmlns:mc="http://schemas.openxmlformats.org/markup-compatibility/2006" xmlns:o="urn:schemas-microsoft-com:office:office" xmlns:r="http://schemas.openxmlformats.org/officeDocument/2006/relationships" xmlns:m="http://schemas.openxmlformats.org/officeDocument/2006/math" xmlns:v="urn:schemas-microsoft-com:vml" xmlns:wp14="http://schemas.microsoft.com/office/word/2010/wordprocessingDrawing" xmlns:wp="http://schemas.openxmlformats.org/drawingml/2006/wordprocessingDrawing" xmlns:w10="urn:schemas-microsoft-com:office:word" xmlns:w="http://schemas.openxmlformats.org/wordprocessingml/2006/main" xmlns:w14="http://schemas.microsoft.com/office/word/2010/wordml" xmlns:w15="http://schemas.microsoft.com/office/word/2012/wordml" xmlns:wpg="http://schemas.microsoft.com/office/word/2010/wordprocessingGroup" xmlns:wpi="http://schemas.microsoft.com/office/word/2010/wordprocessingInk" xmlns:wne="http://schemas.microsoft.com/office/word/2006/wordml" xmlns:wps="http://schemas.microsoft.com/office/word/2010/wordprocessingShape" mc:Ignorable="w14 w15 wp14">
+<w:ftr xmlns:wpc="http://schemas.microsoft.com/office/word/2010/wordprocessingCanvas" xmlns:cx="http://schemas.microsoft.com/office/drawing/2014/chartex" xmlns:cx1="http://schemas.microsoft.com/office/drawing/2015/9/8/chartex" xmlns:cx2="http://schemas.microsoft.com/office/drawing/2015/10/21/chartex" xmlns:mc="http://schemas.openxmlformats.org/markup-compatibility/2006" xmlns:o="urn:schemas-microsoft-com:office:office" xmlns:r="http://schemas.openxmlformats.org/officeDocument/2006/relationships" xmlns:m="http://schemas.openxmlformats.org/officeDocument/2006/math" xmlns:v="urn:schemas-microsoft-com:vml" xmlns:wp14="http://schemas.microsoft.com/office/word/2010/wordprocessingDrawing" xmlns:wp="http://schemas.openxmlformats.org/drawingml/2006/wordprocessingDrawing" xmlns:w10="urn:schemas-microsoft-com:office:word" xmlns:w="http://schemas.openxmlformats.org/wordprocessingml/2006/main" xmlns:w14="http://schemas.microsoft.com/office/word/2010/wordml" xmlns:w15="http://schemas.microsoft.com/office/word/2012/wordml" xmlns:w16se="http://schemas.microsoft.com/office/word/2015/wordml/symex" xmlns:wpg="http://schemas.microsoft.com/office/word/2010/wordprocessingGroup" xmlns:wpi="http://schemas.microsoft.com/office/word/2010/wordprocessingInk" xmlns:wne="http://schemas.microsoft.com/office/word/2006/wordml" xmlns:wps="http://schemas.microsoft.com/office/word/2010/wordprocessingShape" mc:Ignorable="w14 w15 w16se wp14">
   <w:sdt>
     <w:sdtPr>
       <w:id w:val="1540778983"/>
@@ -1869,7 +2045,7 @@
     <w:sdtContent>
       <w:p>
         <w:pPr>
-          <w:pStyle w:val="Footer"/>
+          <w:pStyle w:val="Voettekst"/>
           <w:jc w:val="right"/>
         </w:pPr>
         <w:r>
@@ -1885,7 +2061,7 @@
           <w:rPr>
             <w:noProof/>
           </w:rPr>
-          <w:t>5</w:t>
+          <w:t>6</w:t>
         </w:r>
         <w:r>
           <w:fldChar w:fldCharType="end"/>
@@ -1895,14 +2071,14 @@
   </w:sdt>
   <w:p>
     <w:pPr>
-      <w:pStyle w:val="Footer"/>
+      <w:pStyle w:val="Voettekst"/>
     </w:pPr>
   </w:p>
 </w:ftr>
 </file>
 
 <file path=word/footnotes.xml><?xml version="1.0" encoding="utf-8"?>
-<w:footnotes xmlns:wpc="http://schemas.microsoft.com/office/word/2010/wordprocessingCanvas" xmlns:mc="http://schemas.openxmlformats.org/markup-compatibility/2006" xmlns:o="urn:schemas-microsoft-com:office:office" xmlns:r="http://schemas.openxmlformats.org/officeDocument/2006/relationships" xmlns:m="http://schemas.openxmlformats.org/officeDocument/2006/math" xmlns:v="urn:schemas-microsoft-com:vml" xmlns:wp14="http://schemas.microsoft.com/office/word/2010/wordprocessingDrawing" xmlns:wp="http://schemas.openxmlformats.org/drawingml/2006/wordprocessingDrawing" xmlns:w10="urn:schemas-microsoft-com:office:word" xmlns:w="http://schemas.openxmlformats.org/wordprocessingml/2006/main" xmlns:w14="http://schemas.microsoft.com/office/word/2010/wordml" xmlns:w15="http://schemas.microsoft.com/office/word/2012/wordml" xmlns:wpg="http://schemas.microsoft.com/office/word/2010/wordprocessingGroup" xmlns:wpi="http://schemas.microsoft.com/office/word/2010/wordprocessingInk" xmlns:wne="http://schemas.microsoft.com/office/word/2006/wordml" xmlns:wps="http://schemas.microsoft.com/office/word/2010/wordprocessingShape" mc:Ignorable="w14 w15 wp14">
+<w:footnotes xmlns:wpc="http://schemas.microsoft.com/office/word/2010/wordprocessingCanvas" xmlns:cx="http://schemas.microsoft.com/office/drawing/2014/chartex" xmlns:cx1="http://schemas.microsoft.com/office/drawing/2015/9/8/chartex" xmlns:cx2="http://schemas.microsoft.com/office/drawing/2015/10/21/chartex" xmlns:mc="http://schemas.openxmlformats.org/markup-compatibility/2006" xmlns:o="urn:schemas-microsoft-com:office:office" xmlns:r="http://schemas.openxmlformats.org/officeDocument/2006/relationships" xmlns:m="http://schemas.openxmlformats.org/officeDocument/2006/math" xmlns:v="urn:schemas-microsoft-com:vml" xmlns:wp14="http://schemas.microsoft.com/office/word/2010/wordprocessingDrawing" xmlns:wp="http://schemas.openxmlformats.org/drawingml/2006/wordprocessingDrawing" xmlns:w10="urn:schemas-microsoft-com:office:word" xmlns:w="http://schemas.openxmlformats.org/wordprocessingml/2006/main" xmlns:w14="http://schemas.microsoft.com/office/word/2010/wordml" xmlns:w15="http://schemas.microsoft.com/office/word/2012/wordml" xmlns:w16se="http://schemas.microsoft.com/office/word/2015/wordml/symex" xmlns:wpg="http://schemas.microsoft.com/office/word/2010/wordprocessingGroup" xmlns:wpi="http://schemas.microsoft.com/office/word/2010/wordprocessingInk" xmlns:wne="http://schemas.microsoft.com/office/word/2006/wordml" xmlns:wps="http://schemas.microsoft.com/office/word/2010/wordprocessingShape" mc:Ignorable="w14 w15 w16se wp14">
   <w:footnote w:type="separator" w:id="-1">
     <w:p>
       <w:pPr>
@@ -1927,7 +2103,7 @@
 </file>
 
 <file path=word/styles.xml><?xml version="1.0" encoding="utf-8"?>
-<w:styles xmlns:mc="http://schemas.openxmlformats.org/markup-compatibility/2006" xmlns:r="http://schemas.openxmlformats.org/officeDocument/2006/relationships" xmlns:w="http://schemas.openxmlformats.org/wordprocessingml/2006/main" xmlns:w14="http://schemas.microsoft.com/office/word/2010/wordml" xmlns:w15="http://schemas.microsoft.com/office/word/2012/wordml" mc:Ignorable="w14 w15">
+<w:styles xmlns:mc="http://schemas.openxmlformats.org/markup-compatibility/2006" xmlns:r="http://schemas.openxmlformats.org/officeDocument/2006/relationships" xmlns:w="http://schemas.openxmlformats.org/wordprocessingml/2006/main" xmlns:w14="http://schemas.microsoft.com/office/word/2010/wordml" xmlns:w15="http://schemas.microsoft.com/office/word/2012/wordml" xmlns:w16se="http://schemas.microsoft.com/office/word/2015/wordml/symex" mc:Ignorable="w14 w15 w16se">
   <w:docDefaults>
     <w:rPrDefault>
       <w:rPr>
@@ -1943,7 +2119,7 @@
       </w:pPr>
     </w:pPrDefault>
   </w:docDefaults>
-  <w:latentStyles w:defLockedState="0" w:defUIPriority="99" w:defSemiHidden="0" w:defUnhideWhenUsed="0" w:defQFormat="0" w:count="371">
+  <w:latentStyles w:defLockedState="0" w:defUIPriority="99" w:defSemiHidden="0" w:defUnhideWhenUsed="0" w:defQFormat="0" w:count="372">
     <w:lsdException w:name="Normal" w:uiPriority="0" w:qFormat="1"/>
     <w:lsdException w:name="heading 1" w:uiPriority="9" w:qFormat="1"/>
     <w:lsdException w:name="heading 2" w:semiHidden="1" w:uiPriority="9" w:unhideWhenUsed="1" w:qFormat="1"/>
@@ -2049,7 +2225,6 @@
     <w:lsdException w:name="HTML Sample" w:semiHidden="1" w:unhideWhenUsed="1"/>
     <w:lsdException w:name="HTML Typewriter" w:semiHidden="1" w:unhideWhenUsed="1"/>
     <w:lsdException w:name="HTML Variable" w:semiHidden="1" w:unhideWhenUsed="1"/>
-    <w:lsdException w:name="Normal Table" w:semiHidden="1" w:unhideWhenUsed="1"/>
     <w:lsdException w:name="annotation subject" w:semiHidden="1" w:unhideWhenUsed="1"/>
     <w:lsdException w:name="No List" w:semiHidden="1" w:unhideWhenUsed="1"/>
     <w:lsdException w:name="Outline List 1" w:semiHidden="1" w:unhideWhenUsed="1"/>
@@ -2096,10 +2271,8 @@
     <w:lsdException w:name="Table Subtle 2" w:semiHidden="1" w:unhideWhenUsed="1"/>
     <w:lsdException w:name="Table Web 1" w:semiHidden="1" w:unhideWhenUsed="1"/>
     <w:lsdException w:name="Table Web 2" w:semiHidden="1" w:unhideWhenUsed="1"/>
-    <w:lsdException w:name="Table Web 3" w:semiHidden="1" w:unhideWhenUsed="1"/>
     <w:lsdException w:name="Balloon Text" w:semiHidden="1" w:unhideWhenUsed="1"/>
     <w:lsdException w:name="Table Grid" w:uiPriority="39"/>
-    <w:lsdException w:name="Table Theme" w:semiHidden="1" w:unhideWhenUsed="1"/>
     <w:lsdException w:name="Placeholder Text" w:semiHidden="1"/>
     <w:lsdException w:name="No Spacing" w:uiPriority="1" w:qFormat="1"/>
     <w:lsdException w:name="Light Shading" w:uiPriority="60"/>
@@ -2315,8 +2488,9 @@
     <w:lsdException w:name="List Table 5 Dark Accent 6" w:uiPriority="50"/>
     <w:lsdException w:name="List Table 6 Colorful Accent 6" w:uiPriority="51"/>
     <w:lsdException w:name="List Table 7 Colorful Accent 6" w:uiPriority="52"/>
+    <w:lsdException w:name="Mention" w:semiHidden="1" w:unhideWhenUsed="1"/>
   </w:latentStyles>
-  <w:style w:type="paragraph" w:default="1" w:styleId="Normal">
+  <w:style w:type="paragraph" w:default="1" w:styleId="Standaard">
     <w:name w:val="Normal"/>
     <w:qFormat/>
     <w:rsid w:val="00EC075C"/>
@@ -2325,11 +2499,11 @@
       <w:sz w:val="24"/>
     </w:rPr>
   </w:style>
-  <w:style w:type="paragraph" w:styleId="Heading1">
+  <w:style w:type="paragraph" w:styleId="Kop1">
     <w:name w:val="heading 1"/>
-    <w:basedOn w:val="Normal"/>
-    <w:next w:val="Normal"/>
-    <w:link w:val="Heading1Char"/>
+    <w:basedOn w:val="Standaard"/>
+    <w:next w:val="Standaard"/>
+    <w:link w:val="Kop1Char"/>
     <w:uiPriority w:val="9"/>
     <w:qFormat/>
     <w:rsid w:val="00EC075C"/>
@@ -2346,11 +2520,11 @@
       <w:szCs w:val="32"/>
     </w:rPr>
   </w:style>
-  <w:style w:type="paragraph" w:styleId="Heading2">
+  <w:style w:type="paragraph" w:styleId="Kop2">
     <w:name w:val="heading 2"/>
-    <w:basedOn w:val="Normal"/>
-    <w:next w:val="Normal"/>
-    <w:link w:val="Heading2Char"/>
+    <w:basedOn w:val="Standaard"/>
+    <w:next w:val="Standaard"/>
+    <w:link w:val="Kop2Char"/>
     <w:uiPriority w:val="9"/>
     <w:semiHidden/>
     <w:unhideWhenUsed/>
@@ -2369,13 +2543,13 @@
       <w:szCs w:val="26"/>
     </w:rPr>
   </w:style>
-  <w:style w:type="character" w:default="1" w:styleId="DefaultParagraphFont">
+  <w:style w:type="character" w:default="1" w:styleId="Standaardalinea-lettertype">
     <w:name w:val="Default Paragraph Font"/>
     <w:uiPriority w:val="1"/>
     <w:semiHidden/>
     <w:unhideWhenUsed/>
   </w:style>
-  <w:style w:type="table" w:default="1" w:styleId="TableNormal">
+  <w:style w:type="table" w:default="1" w:styleId="Standaardtabel">
     <w:name w:val="Normal Table"/>
     <w:uiPriority w:val="99"/>
     <w:semiHidden/>
@@ -2390,15 +2564,15 @@
       </w:tblCellMar>
     </w:tblPr>
   </w:style>
-  <w:style w:type="numbering" w:default="1" w:styleId="NoList">
+  <w:style w:type="numbering" w:default="1" w:styleId="Geenlijst">
     <w:name w:val="No List"/>
     <w:uiPriority w:val="99"/>
     <w:semiHidden/>
     <w:unhideWhenUsed/>
   </w:style>
-  <w:style w:type="paragraph" w:styleId="NoSpacing">
+  <w:style w:type="paragraph" w:styleId="Geenafstand">
     <w:name w:val="No Spacing"/>
-    <w:link w:val="NoSpacingChar"/>
+    <w:link w:val="GeenafstandChar"/>
     <w:uiPriority w:val="1"/>
     <w:qFormat/>
     <w:rsid w:val="00EC075C"/>
@@ -2411,10 +2585,10 @@
       <w:lang w:val="en-US"/>
     </w:rPr>
   </w:style>
-  <w:style w:type="character" w:customStyle="1" w:styleId="NoSpacingChar">
-    <w:name w:val="No Spacing Char"/>
-    <w:basedOn w:val="DefaultParagraphFont"/>
-    <w:link w:val="NoSpacing"/>
+  <w:style w:type="character" w:customStyle="1" w:styleId="GeenafstandChar">
+    <w:name w:val="Geen afstand Char"/>
+    <w:basedOn w:val="Standaardalinea-lettertype"/>
+    <w:link w:val="Geenafstand"/>
     <w:uiPriority w:val="1"/>
     <w:rsid w:val="00EC075C"/>
     <w:rPr>
@@ -2423,10 +2597,10 @@
       <w:lang w:val="en-US"/>
     </w:rPr>
   </w:style>
-  <w:style w:type="paragraph" w:styleId="Header">
+  <w:style w:type="paragraph" w:styleId="Koptekst">
     <w:name w:val="header"/>
-    <w:basedOn w:val="Normal"/>
-    <w:link w:val="HeaderChar"/>
+    <w:basedOn w:val="Standaard"/>
+    <w:link w:val="KoptekstChar"/>
     <w:uiPriority w:val="99"/>
     <w:unhideWhenUsed/>
     <w:rsid w:val="008B05BB"/>
@@ -2438,17 +2612,17 @@
       <w:spacing w:after="0" w:line="240" w:lineRule="auto"/>
     </w:pPr>
   </w:style>
-  <w:style w:type="character" w:customStyle="1" w:styleId="HeaderChar">
-    <w:name w:val="Header Char"/>
-    <w:basedOn w:val="DefaultParagraphFont"/>
-    <w:link w:val="Header"/>
+  <w:style w:type="character" w:customStyle="1" w:styleId="KoptekstChar">
+    <w:name w:val="Koptekst Char"/>
+    <w:basedOn w:val="Standaardalinea-lettertype"/>
+    <w:link w:val="Koptekst"/>
     <w:uiPriority w:val="99"/>
     <w:rsid w:val="008B05BB"/>
   </w:style>
-  <w:style w:type="paragraph" w:styleId="Footer">
+  <w:style w:type="paragraph" w:styleId="Voettekst">
     <w:name w:val="footer"/>
-    <w:basedOn w:val="Normal"/>
-    <w:link w:val="FooterChar"/>
+    <w:basedOn w:val="Standaard"/>
+    <w:link w:val="VoettekstChar"/>
     <w:uiPriority w:val="99"/>
     <w:unhideWhenUsed/>
     <w:rsid w:val="008B05BB"/>
@@ -2460,17 +2634,17 @@
       <w:spacing w:after="0" w:line="240" w:lineRule="auto"/>
     </w:pPr>
   </w:style>
-  <w:style w:type="character" w:customStyle="1" w:styleId="FooterChar">
-    <w:name w:val="Footer Char"/>
-    <w:basedOn w:val="DefaultParagraphFont"/>
-    <w:link w:val="Footer"/>
+  <w:style w:type="character" w:customStyle="1" w:styleId="VoettekstChar">
+    <w:name w:val="Voettekst Char"/>
+    <w:basedOn w:val="Standaardalinea-lettertype"/>
+    <w:link w:val="Voettekst"/>
     <w:uiPriority w:val="99"/>
     <w:rsid w:val="008B05BB"/>
   </w:style>
-  <w:style w:type="character" w:customStyle="1" w:styleId="Heading1Char">
-    <w:name w:val="Heading 1 Char"/>
-    <w:basedOn w:val="DefaultParagraphFont"/>
-    <w:link w:val="Heading1"/>
+  <w:style w:type="character" w:customStyle="1" w:styleId="Kop1Char">
+    <w:name w:val="Kop 1 Char"/>
+    <w:basedOn w:val="Standaardalinea-lettertype"/>
+    <w:link w:val="Kop1"/>
     <w:uiPriority w:val="9"/>
     <w:rsid w:val="00EC075C"/>
     <w:rPr>
@@ -2480,10 +2654,10 @@
       <w:szCs w:val="32"/>
     </w:rPr>
   </w:style>
-  <w:style w:type="character" w:customStyle="1" w:styleId="Heading2Char">
-    <w:name w:val="Heading 2 Char"/>
-    <w:basedOn w:val="DefaultParagraphFont"/>
-    <w:link w:val="Heading2"/>
+  <w:style w:type="character" w:customStyle="1" w:styleId="Kop2Char">
+    <w:name w:val="Kop 2 Char"/>
+    <w:basedOn w:val="Standaardalinea-lettertype"/>
+    <w:link w:val="Kop2"/>
     <w:uiPriority w:val="9"/>
     <w:semiHidden/>
     <w:rsid w:val="00EC075C"/>
@@ -2494,11 +2668,11 @@
       <w:szCs w:val="26"/>
     </w:rPr>
   </w:style>
-  <w:style w:type="paragraph" w:styleId="Title">
+  <w:style w:type="paragraph" w:styleId="Titel">
     <w:name w:val="Title"/>
-    <w:basedOn w:val="Normal"/>
-    <w:next w:val="Normal"/>
-    <w:link w:val="TitleChar"/>
+    <w:basedOn w:val="Standaard"/>
+    <w:next w:val="Standaard"/>
+    <w:link w:val="TitelChar"/>
     <w:uiPriority w:val="10"/>
     <w:qFormat/>
     <w:rsid w:val="00EC075C"/>
@@ -2514,10 +2688,10 @@
       <w:szCs w:val="56"/>
     </w:rPr>
   </w:style>
-  <w:style w:type="character" w:customStyle="1" w:styleId="TitleChar">
-    <w:name w:val="Title Char"/>
-    <w:basedOn w:val="DefaultParagraphFont"/>
-    <w:link w:val="Title"/>
+  <w:style w:type="character" w:customStyle="1" w:styleId="TitelChar">
+    <w:name w:val="Titel Char"/>
+    <w:basedOn w:val="Standaardalinea-lettertype"/>
+    <w:link w:val="Titel"/>
     <w:uiPriority w:val="10"/>
     <w:rsid w:val="00EC075C"/>
     <w:rPr>
@@ -2528,10 +2702,10 @@
       <w:szCs w:val="56"/>
     </w:rPr>
   </w:style>
-  <w:style w:type="paragraph" w:styleId="TOCHeading">
+  <w:style w:type="paragraph" w:styleId="Kopvaninhoudsopgave">
     <w:name w:val="TOC Heading"/>
-    <w:basedOn w:val="Heading1"/>
-    <w:next w:val="Normal"/>
+    <w:basedOn w:val="Kop1"/>
+    <w:next w:val="Standaard"/>
     <w:uiPriority w:val="39"/>
     <w:unhideWhenUsed/>
     <w:qFormat/>
@@ -2544,10 +2718,10 @@
       <w:lang w:val="en-US"/>
     </w:rPr>
   </w:style>
-  <w:style w:type="paragraph" w:styleId="TOC2">
+  <w:style w:type="paragraph" w:styleId="Inhopg2">
     <w:name w:val="toc 2"/>
-    <w:basedOn w:val="Normal"/>
-    <w:next w:val="Normal"/>
+    <w:basedOn w:val="Standaard"/>
+    <w:next w:val="Standaard"/>
     <w:autoRedefine/>
     <w:uiPriority w:val="39"/>
     <w:unhideWhenUsed/>
@@ -2562,10 +2736,10 @@
       <w:lang w:val="en-US"/>
     </w:rPr>
   </w:style>
-  <w:style w:type="paragraph" w:styleId="TOC1">
+  <w:style w:type="paragraph" w:styleId="Inhopg1">
     <w:name w:val="toc 1"/>
-    <w:basedOn w:val="Normal"/>
-    <w:next w:val="Normal"/>
+    <w:basedOn w:val="Standaard"/>
+    <w:next w:val="Standaard"/>
     <w:autoRedefine/>
     <w:uiPriority w:val="39"/>
     <w:unhideWhenUsed/>
@@ -2579,10 +2753,10 @@
       <w:lang w:val="en-US"/>
     </w:rPr>
   </w:style>
-  <w:style w:type="paragraph" w:styleId="TOC3">
+  <w:style w:type="paragraph" w:styleId="Inhopg3">
     <w:name w:val="toc 3"/>
-    <w:basedOn w:val="Normal"/>
-    <w:next w:val="Normal"/>
+    <w:basedOn w:val="Standaard"/>
+    <w:next w:val="Standaard"/>
     <w:autoRedefine/>
     <w:uiPriority w:val="39"/>
     <w:unhideWhenUsed/>
@@ -2599,7 +2773,7 @@
   </w:style>
   <w:style w:type="character" w:styleId="Hyperlink">
     <w:name w:val="Hyperlink"/>
-    <w:basedOn w:val="DefaultParagraphFont"/>
+    <w:basedOn w:val="Standaardalinea-lettertype"/>
     <w:uiPriority w:val="99"/>
     <w:unhideWhenUsed/>
     <w:rsid w:val="00EC075C"/>
@@ -2608,9 +2782,9 @@
       <w:u w:val="single"/>
     </w:rPr>
   </w:style>
-  <w:style w:type="character" w:styleId="CommentReference">
+  <w:style w:type="character" w:styleId="Verwijzingopmerking">
     <w:name w:val="annotation reference"/>
-    <w:basedOn w:val="DefaultParagraphFont"/>
+    <w:basedOn w:val="Standaardalinea-lettertype"/>
     <w:uiPriority w:val="99"/>
     <w:semiHidden/>
     <w:unhideWhenUsed/>
@@ -2620,10 +2794,10 @@
       <w:szCs w:val="16"/>
     </w:rPr>
   </w:style>
-  <w:style w:type="paragraph" w:styleId="CommentText">
+  <w:style w:type="paragraph" w:styleId="Tekstopmerking">
     <w:name w:val="annotation text"/>
-    <w:basedOn w:val="Normal"/>
-    <w:link w:val="CommentTextChar"/>
+    <w:basedOn w:val="Standaard"/>
+    <w:link w:val="TekstopmerkingChar"/>
     <w:uiPriority w:val="99"/>
     <w:semiHidden/>
     <w:unhideWhenUsed/>
@@ -2637,10 +2811,10 @@
       <w:szCs w:val="20"/>
     </w:rPr>
   </w:style>
-  <w:style w:type="character" w:customStyle="1" w:styleId="CommentTextChar">
-    <w:name w:val="Comment Text Char"/>
-    <w:basedOn w:val="DefaultParagraphFont"/>
-    <w:link w:val="CommentText"/>
+  <w:style w:type="character" w:customStyle="1" w:styleId="TekstopmerkingChar">
+    <w:name w:val="Tekst opmerking Char"/>
+    <w:basedOn w:val="Standaardalinea-lettertype"/>
+    <w:link w:val="Tekstopmerking"/>
     <w:uiPriority w:val="99"/>
     <w:semiHidden/>
     <w:rsid w:val="00CB07A0"/>
@@ -2649,10 +2823,10 @@
       <w:szCs w:val="20"/>
     </w:rPr>
   </w:style>
-  <w:style w:type="paragraph" w:styleId="BalloonText">
+  <w:style w:type="paragraph" w:styleId="Ballontekst">
     <w:name w:val="Balloon Text"/>
-    <w:basedOn w:val="Normal"/>
-    <w:link w:val="BalloonTextChar"/>
+    <w:basedOn w:val="Standaard"/>
+    <w:link w:val="BallontekstChar"/>
     <w:uiPriority w:val="99"/>
     <w:semiHidden/>
     <w:unhideWhenUsed/>
@@ -2666,10 +2840,10 @@
       <w:szCs w:val="18"/>
     </w:rPr>
   </w:style>
-  <w:style w:type="character" w:customStyle="1" w:styleId="BalloonTextChar">
-    <w:name w:val="Balloon Text Char"/>
-    <w:basedOn w:val="DefaultParagraphFont"/>
-    <w:link w:val="BalloonText"/>
+  <w:style w:type="character" w:customStyle="1" w:styleId="BallontekstChar">
+    <w:name w:val="Ballontekst Char"/>
+    <w:basedOn w:val="Standaardalinea-lettertype"/>
+    <w:link w:val="Ballontekst"/>
     <w:uiPriority w:val="99"/>
     <w:semiHidden/>
     <w:rsid w:val="00CB07A0"/>
@@ -2679,9 +2853,9 @@
       <w:szCs w:val="18"/>
     </w:rPr>
   </w:style>
-  <w:style w:type="table" w:styleId="TableGrid">
+  <w:style w:type="table" w:styleId="Tabelraster">
     <w:name w:val="Table Grid"/>
-    <w:basedOn w:val="TableNormal"/>
+    <w:basedOn w:val="Standaardtabel"/>
     <w:uiPriority w:val="39"/>
     <w:rsid w:val="00F43C6A"/>
     <w:pPr>
@@ -2698,9 +2872,9 @@
       </w:tblBorders>
     </w:tblPr>
   </w:style>
-  <w:style w:type="table" w:styleId="GridTable4-Accent1">
+  <w:style w:type="table" w:styleId="Rastertabel4-Accent1">
     <w:name w:val="Grid Table 4 Accent 1"/>
-    <w:basedOn w:val="TableNormal"/>
+    <w:basedOn w:val="Standaardtabel"/>
     <w:uiPriority w:val="49"/>
     <w:rsid w:val="00AB3FA6"/>
     <w:pPr>
@@ -2774,9 +2948,9 @@
       </w:tcPr>
     </w:tblStylePr>
   </w:style>
-  <w:style w:type="table" w:styleId="MediumShading2-Accent5">
+  <w:style w:type="table" w:styleId="Gemiddeldearcering2-accent5">
     <w:name w:val="Medium Shading 2 Accent 5"/>
-    <w:basedOn w:val="TableNormal"/>
+    <w:basedOn w:val="Standaardtabel"/>
     <w:uiPriority w:val="64"/>
     <w:rsid w:val="00AB3FA6"/>
     <w:pPr>
@@ -3208,7 +3382,7 @@
 </file>
 
 <file path=customXml/itemProps2.xml><?xml version="1.0" encoding="utf-8"?>
-<ds:datastoreItem xmlns:ds="http://schemas.openxmlformats.org/officeDocument/2006/customXml" ds:itemID="{85A57408-B857-4B9C-B53F-4665F285F529}">
+<ds:datastoreItem xmlns:ds="http://schemas.openxmlformats.org/officeDocument/2006/customXml" ds:itemID="{D2872DC2-A47F-41CA-8F72-8D386ACD81D0}">
   <ds:schemaRefs>
     <ds:schemaRef ds:uri="http://schemas.openxmlformats.org/officeDocument/2006/bibliography"/>
   </ds:schemaRefs>

</xml_diff>

<commit_message>
intervieuw aangepast + opvulling voor mappenstructuur
</commit_message>
<xml_diff>
--- a/Documentatie/Kerntaak-1/1.1.1 interview/2017-02-22_Interview_V1.0.docx
+++ b/Documentatie/Kerntaak-1/1.1.1 interview/2017-02-22_Interview_V1.0.docx
@@ -389,7 +389,7 @@
                   </wp:anchor>
                 </w:drawing>
               </mc:Choice>
-              <mc:Fallback xmlns:w16se="http://schemas.microsoft.com/office/word/2015/wordml/symex" xmlns:cx2="http://schemas.microsoft.com/office/drawing/2015/10/21/chartex" xmlns:cx1="http://schemas.microsoft.com/office/drawing/2015/9/8/chartex" xmlns:cx="http://schemas.microsoft.com/office/drawing/2014/chartex">
+              <mc:Fallback xmlns:cx="http://schemas.microsoft.com/office/drawing/2014/chartex" xmlns:cx1="http://schemas.microsoft.com/office/drawing/2015/9/8/chartex" xmlns:cx2="http://schemas.microsoft.com/office/drawing/2015/10/21/chartex" xmlns:w16se="http://schemas.microsoft.com/office/word/2015/wordml/symex">
                 <w:pict>
                   <v:shape w14:anchorId="380A66FC" id="Tekstvak 131" o:spid="_x0000_s1027" type="#_x0000_t202" style="position:absolute;margin-left:34.75pt;margin-top:400.8pt;width:369pt;height:203.4pt;z-index:251660288;visibility:visible;mso-wrap-style:square;mso-width-percent:790;mso-height-percent:0;mso-wrap-distance-left:14.4pt;mso-wrap-distance-top:0;mso-wrap-distance-right:14.4pt;mso-wrap-distance-bottom:0;mso-position-horizontal:absolute;mso-position-horizontal-relative:margin;mso-position-vertical:absolute;mso-position-vertical-relative:page;mso-width-percent:790;mso-height-percent:0;mso-width-relative:margin;mso-height-relative:page;v-text-anchor:top" o:gfxdata="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" filled="f" stroked="f" strokeweight=".5pt">
                     <v:textbox inset="0,0,0,0">
@@ -648,7 +648,7 @@
                   </wp:anchor>
                 </w:drawing>
               </mc:Choice>
-              <mc:Fallback xmlns:w16se="http://schemas.microsoft.com/office/word/2015/wordml/symex" xmlns:cx2="http://schemas.microsoft.com/office/drawing/2015/10/21/chartex" xmlns:cx1="http://schemas.microsoft.com/office/drawing/2015/9/8/chartex" xmlns:cx="http://schemas.microsoft.com/office/drawing/2014/chartex">
+              <mc:Fallback xmlns:cx="http://schemas.microsoft.com/office/drawing/2014/chartex" xmlns:cx1="http://schemas.microsoft.com/office/drawing/2015/9/8/chartex" xmlns:cx2="http://schemas.microsoft.com/office/drawing/2015/10/21/chartex" xmlns:w16se="http://schemas.microsoft.com/office/word/2015/wordml/symex">
                 <w:pict>
                   <v:rect w14:anchorId="48EE337F" id="Rechthoek 132" o:spid="_x0000_s1028" style="position:absolute;margin-left:-4.4pt;margin-top:0;width:46.8pt;height:77.75pt;z-index:251659264;visibility:visible;mso-wrap-style:square;mso-width-percent:76;mso-height-percent:98;mso-top-percent:23;mso-wrap-distance-left:9pt;mso-wrap-distance-top:0;mso-wrap-distance-right:9pt;mso-wrap-distance-bottom:0;mso-position-horizontal:right;mso-position-horizontal-relative:margin;mso-position-vertical-relative:page;mso-width-percent:76;mso-height-percent:98;mso-top-percent:23;mso-width-relative:page;mso-height-relative:page;v-text-anchor:bottom" o:gfxdata="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" fillcolor="#5b9bd5 [3204]" stroked="f" strokeweight="1pt">
                     <v:path arrowok="t"/>
@@ -762,13 +762,130 @@
           <w:r>
             <w:fldChar w:fldCharType="separate"/>
           </w:r>
-          <w:hyperlink w:anchor="_Toc475696151" w:history="1">
+          <w:bookmarkStart w:id="0" w:name="_GoBack"/>
+          <w:bookmarkEnd w:id="0"/>
+          <w:r>
+            <w:rPr>
+              <w:rStyle w:val="Hyperlink"/>
+              <w:noProof/>
+            </w:rPr>
+            <w:fldChar w:fldCharType="begin"/>
+          </w:r>
+          <w:r>
+            <w:rPr>
+              <w:rStyle w:val="Hyperlink"/>
+              <w:noProof/>
+            </w:rPr>
+            <w:instrText xml:space="preserve"> </w:instrText>
+          </w:r>
+          <w:r>
+            <w:rPr>
+              <w:noProof/>
+            </w:rPr>
+            <w:instrText>HYPERLINK \l "_Toc477170187"</w:instrText>
+          </w:r>
+          <w:r>
+            <w:rPr>
+              <w:rStyle w:val="Hyperlink"/>
+              <w:noProof/>
+            </w:rPr>
+            <w:instrText xml:space="preserve"> </w:instrText>
+          </w:r>
+          <w:r>
+            <w:rPr>
+              <w:rStyle w:val="Hyperlink"/>
+              <w:noProof/>
+            </w:rPr>
+          </w:r>
+          <w:r>
+            <w:rPr>
+              <w:rStyle w:val="Hyperlink"/>
+              <w:noProof/>
+            </w:rPr>
+            <w:fldChar w:fldCharType="separate"/>
+          </w:r>
+          <w:r>
+            <w:rPr>
+              <w:rStyle w:val="Hyperlink"/>
+              <w:noProof/>
+            </w:rPr>
+            <w:t>Inleiding</w:t>
+          </w:r>
+          <w:r>
+            <w:rPr>
+              <w:noProof/>
+              <w:webHidden/>
+            </w:rPr>
+            <w:tab/>
+          </w:r>
+          <w:r>
+            <w:rPr>
+              <w:noProof/>
+              <w:webHidden/>
+            </w:rPr>
+            <w:fldChar w:fldCharType="begin"/>
+          </w:r>
+          <w:r>
+            <w:rPr>
+              <w:noProof/>
+              <w:webHidden/>
+            </w:rPr>
+            <w:instrText xml:space="preserve"> PAGEREF _Toc477170187 \h </w:instrText>
+          </w:r>
+          <w:r>
+            <w:rPr>
+              <w:noProof/>
+              <w:webHidden/>
+            </w:rPr>
+          </w:r>
+          <w:r>
+            <w:rPr>
+              <w:noProof/>
+              <w:webHidden/>
+            </w:rPr>
+            <w:fldChar w:fldCharType="separate"/>
+          </w:r>
+          <w:r>
+            <w:rPr>
+              <w:noProof/>
+              <w:webHidden/>
+            </w:rPr>
+            <w:t>2</w:t>
+          </w:r>
+          <w:r>
+            <w:rPr>
+              <w:noProof/>
+              <w:webHidden/>
+            </w:rPr>
+            <w:fldChar w:fldCharType="end"/>
+          </w:r>
+          <w:r>
+            <w:rPr>
+              <w:rStyle w:val="Hyperlink"/>
+              <w:noProof/>
+            </w:rPr>
+            <w:fldChar w:fldCharType="end"/>
+          </w:r>
+        </w:p>
+        <w:p>
+          <w:pPr>
+            <w:pStyle w:val="TOC1"/>
+            <w:tabs>
+              <w:tab w:val="right" w:leader="dot" w:pos="9062"/>
+            </w:tabs>
+            <w:rPr>
+              <w:rFonts w:cstheme="minorBidi"/>
+              <w:noProof/>
+              <w:lang w:val="nl-NL" w:eastAsia="nl-NL"/>
+            </w:rPr>
+          </w:pPr>
+          <w:hyperlink w:anchor="_Toc477170188" w:history="1">
             <w:r>
               <w:rPr>
                 <w:rStyle w:val="Hyperlink"/>
                 <w:noProof/>
               </w:rPr>
-              <w:t>Inleiding</w:t>
+              <w:t>Voorwoord</w:t>
             </w:r>
             <w:r>
               <w:rPr>
@@ -789,7 +906,7 @@
                 <w:noProof/>
                 <w:webHidden/>
               </w:rPr>
-              <w:instrText xml:space="preserve"> PAGEREF _Toc475696151 \h </w:instrText>
+              <w:instrText xml:space="preserve"> PAGEREF _Toc477170188 \h </w:instrText>
             </w:r>
             <w:r>
               <w:rPr>
@@ -809,7 +926,7 @@
                 <w:noProof/>
                 <w:webHidden/>
               </w:rPr>
-              <w:t>2</w:t>
+              <w:t>3</w:t>
             </w:r>
             <w:r>
               <w:rPr>
@@ -832,7 +949,7 @@
               <w:lang w:val="nl-NL" w:eastAsia="nl-NL"/>
             </w:rPr>
           </w:pPr>
-          <w:hyperlink w:anchor="_Toc475696152" w:history="1">
+          <w:hyperlink w:anchor="_Toc477170189" w:history="1">
             <w:r>
               <w:rPr>
                 <w:rStyle w:val="Hyperlink"/>
@@ -859,7 +976,7 @@
                 <w:noProof/>
                 <w:webHidden/>
               </w:rPr>
-              <w:instrText xml:space="preserve"> PAGEREF _Toc475696152 \h </w:instrText>
+              <w:instrText xml:space="preserve"> PAGEREF _Toc477170189 \h </w:instrText>
             </w:r>
             <w:r>
               <w:rPr>
@@ -902,7 +1019,7 @@
               <w:lang w:val="nl-NL" w:eastAsia="nl-NL"/>
             </w:rPr>
           </w:pPr>
-          <w:hyperlink w:anchor="_Toc475696153" w:history="1">
+          <w:hyperlink w:anchor="_Toc477170190" w:history="1">
             <w:r>
               <w:rPr>
                 <w:rStyle w:val="Hyperlink"/>
@@ -929,7 +1046,7 @@
                 <w:noProof/>
                 <w:webHidden/>
               </w:rPr>
-              <w:instrText xml:space="preserve"> PAGEREF _Toc475696153 \h </w:instrText>
+              <w:instrText xml:space="preserve"> PAGEREF _Toc477170190 \h </w:instrText>
             </w:r>
             <w:r>
               <w:rPr>
@@ -972,7 +1089,7 @@
               <w:lang w:val="nl-NL" w:eastAsia="nl-NL"/>
             </w:rPr>
           </w:pPr>
-          <w:hyperlink w:anchor="_Toc475696154" w:history="1">
+          <w:hyperlink w:anchor="_Toc477170191" w:history="1">
             <w:r>
               <w:rPr>
                 <w:rStyle w:val="Hyperlink"/>
@@ -999,7 +1116,7 @@
                 <w:noProof/>
                 <w:webHidden/>
               </w:rPr>
-              <w:instrText xml:space="preserve"> PAGEREF _Toc475696154 \h </w:instrText>
+              <w:instrText xml:space="preserve"> PAGEREF _Toc477170191 \h </w:instrText>
             </w:r>
             <w:r>
               <w:rPr>
@@ -1051,12 +1168,12 @@
       <w:pPr>
         <w:pStyle w:val="Heading1"/>
       </w:pPr>
-      <w:bookmarkStart w:id="0" w:name="_Toc475696151"/>
+      <w:bookmarkStart w:id="1" w:name="_Toc477170187"/>
       <w:r>
         <w:lastRenderedPageBreak/>
         <w:t>Inleiding</w:t>
       </w:r>
-      <w:bookmarkEnd w:id="0"/>
+      <w:bookmarkEnd w:id="1"/>
     </w:p>
     <w:p>
       <w:r>
@@ -1084,11 +1201,12 @@
       <w:pPr>
         <w:pStyle w:val="Heading1"/>
       </w:pPr>
-      <w:bookmarkStart w:id="1" w:name="_Toc475696152"/>
+      <w:bookmarkStart w:id="2" w:name="_Toc477170188"/>
       <w:r>
         <w:lastRenderedPageBreak/>
         <w:t>Voorwoord</w:t>
       </w:r>
+      <w:bookmarkEnd w:id="2"/>
     </w:p>
     <w:p>
       <w:r>
@@ -1100,10 +1218,11 @@
       <w:pPr>
         <w:pStyle w:val="Heading1"/>
       </w:pPr>
+      <w:bookmarkStart w:id="3" w:name="_Toc477170189"/>
       <w:r>
         <w:t>Introductie</w:t>
       </w:r>
-      <w:bookmarkEnd w:id="1"/>
+      <w:bookmarkEnd w:id="3"/>
     </w:p>
     <w:p>
       <w:r>
@@ -1185,8 +1304,8 @@
       <w:r>
         <w:br w:type="column"/>
       </w:r>
-      <w:bookmarkStart w:id="2" w:name="_Toc474749720"/>
-      <w:bookmarkStart w:id="3" w:name="_Toc475696153"/>
+      <w:bookmarkStart w:id="4" w:name="_Toc474749720"/>
+      <w:bookmarkStart w:id="5" w:name="_Toc477170190"/>
       <w:r>
         <w:lastRenderedPageBreak/>
         <w:t>Vragen &amp; a</w:t>
@@ -1194,8 +1313,8 @@
       <w:r>
         <w:t>ntwoorden</w:t>
       </w:r>
-      <w:bookmarkEnd w:id="2"/>
-      <w:bookmarkEnd w:id="3"/>
+      <w:bookmarkEnd w:id="4"/>
+      <w:bookmarkEnd w:id="5"/>
     </w:p>
     <w:p/>
     <w:p>
@@ -1572,11 +1691,11 @@
       <w:pPr>
         <w:pStyle w:val="Heading1"/>
       </w:pPr>
-      <w:bookmarkStart w:id="4" w:name="_Toc475696154"/>
+      <w:bookmarkStart w:id="6" w:name="_Toc477170191"/>
       <w:r>
         <w:t>Revisie</w:t>
       </w:r>
-      <w:bookmarkEnd w:id="4"/>
+      <w:bookmarkEnd w:id="6"/>
     </w:p>
     <w:tbl>
       <w:tblPr>
@@ -1688,8 +1807,6 @@
             <w:r>
               <w:t>V1.1</w:t>
             </w:r>
-            <w:bookmarkStart w:id="5" w:name="_GoBack"/>
-            <w:bookmarkEnd w:id="5"/>
           </w:p>
         </w:tc>
       </w:tr>
@@ -2070,7 +2187,7 @@
           <w:rPr>
             <w:noProof/>
           </w:rPr>
-          <w:t>5</w:t>
+          <w:t>1</w:t>
         </w:r>
         <w:r>
           <w:fldChar w:fldCharType="end"/>
@@ -3393,7 +3510,7 @@
 </file>
 
 <file path=customXml/itemProps2.xml><?xml version="1.0" encoding="utf-8"?>
-<ds:datastoreItem xmlns:ds="http://schemas.openxmlformats.org/officeDocument/2006/customXml" ds:itemID="{C322964A-BA72-48D7-85B4-1B6A148FA700}">
+<ds:datastoreItem xmlns:ds="http://schemas.openxmlformats.org/officeDocument/2006/customXml" ds:itemID="{FD9958BD-AB86-43B2-A264-943DE357DA45}">
   <ds:schemaRefs>
     <ds:schemaRef ds:uri="http://schemas.openxmlformats.org/officeDocument/2006/bibliography"/>
   </ds:schemaRefs>

</xml_diff>